<commit_message>
Actualiza el archivo ETL con mejorias finales.
</commit_message>
<xml_diff>
--- a/EAL- Etapa 2 - Limpieza y Transformación de Datos.docx
+++ b/EAL- Etapa 2 - Limpieza y Transformación de Datos.docx
@@ -100,7 +100,6 @@
         </w:rPr>
         <w:t xml:space="preserve">Objetivo do </w:t>
       </w:r>
-      <w:proofErr w:type="spellStart"/>
       <w:r>
         <w:rPr>
           <w:rFonts w:ascii="Segoe UI" w:hAnsi="Segoe UI" w:cs="Segoe UI"/>
@@ -109,7 +108,7 @@
           <w:sz w:val="32"/>
           <w:szCs w:val="32"/>
         </w:rPr>
-        <w:t>Pro</w:t>
+        <w:t>Proyecto</w:t>
       </w:r>
       <w:r>
         <w:rPr>
@@ -119,65 +118,158 @@
           <w:sz w:val="32"/>
           <w:szCs w:val="32"/>
         </w:rPr>
-        <w:t>jec</w:t>
-      </w:r>
-      <w:r>
-        <w:rPr>
-          <w:rFonts w:ascii="Segoe UI" w:hAnsi="Segoe UI" w:cs="Segoe UI"/>
-          <w:b/>
-          <w:bCs/>
-          <w:sz w:val="32"/>
-          <w:szCs w:val="32"/>
-        </w:rPr>
-        <w:t>to</w:t>
+        <w:t xml:space="preserve"> </w:t>
+      </w:r>
+    </w:p>
+    <w:p>
+      <w:pPr>
+        <w:rPr>
+          <w:rFonts w:ascii="Segoe UI" w:hAnsi="Segoe UI" w:cs="Segoe UI"/>
+        </w:rPr>
+      </w:pPr>
+      <w:r>
+        <w:rPr>
+          <w:rFonts w:ascii="Segoe UI" w:hAnsi="Segoe UI" w:cs="Segoe UI"/>
+        </w:rPr>
+        <w:t>Esta</w:t>
+      </w:r>
+      <w:r>
+        <w:rPr>
+          <w:rFonts w:ascii="Segoe UI" w:hAnsi="Segoe UI" w:cs="Segoe UI"/>
+        </w:rPr>
+        <w:t xml:space="preserve"> etapa, buscamos realizar </w:t>
+      </w:r>
+      <w:r>
+        <w:rPr>
+          <w:rFonts w:ascii="Segoe UI" w:hAnsi="Segoe UI" w:cs="Segoe UI"/>
+        </w:rPr>
+        <w:t>l</w:t>
+      </w:r>
+      <w:r>
+        <w:rPr>
+          <w:rFonts w:ascii="Segoe UI" w:hAnsi="Segoe UI" w:cs="Segoe UI"/>
+        </w:rPr>
+        <w:t xml:space="preserve">a </w:t>
+      </w:r>
+      <w:r>
+        <w:rPr>
+          <w:rFonts w:ascii="Segoe UI" w:hAnsi="Segoe UI" w:cs="Segoe UI"/>
+        </w:rPr>
+        <w:t>limpieza</w:t>
+      </w:r>
+      <w:r>
+        <w:rPr>
+          <w:rFonts w:ascii="Segoe UI" w:hAnsi="Segoe UI" w:cs="Segoe UI"/>
+        </w:rPr>
+        <w:t xml:space="preserve"> </w:t>
+      </w:r>
+      <w:r>
+        <w:rPr>
+          <w:rFonts w:ascii="Segoe UI" w:hAnsi="Segoe UI" w:cs="Segoe UI"/>
+        </w:rPr>
+        <w:t>y</w:t>
+      </w:r>
+      <w:r>
+        <w:rPr>
+          <w:rFonts w:ascii="Segoe UI" w:hAnsi="Segoe UI" w:cs="Segoe UI"/>
+        </w:rPr>
+        <w:t xml:space="preserve"> </w:t>
+      </w:r>
+      <w:r>
+        <w:rPr>
+          <w:rFonts w:ascii="Segoe UI" w:hAnsi="Segoe UI" w:cs="Segoe UI"/>
+        </w:rPr>
+        <w:t>transformación</w:t>
+      </w:r>
+      <w:r>
+        <w:rPr>
+          <w:rFonts w:ascii="Segoe UI" w:hAnsi="Segoe UI" w:cs="Segoe UI"/>
+        </w:rPr>
+        <w:t xml:space="preserve"> de u</w:t>
+      </w:r>
+      <w:r>
+        <w:rPr>
+          <w:rFonts w:ascii="Segoe UI" w:hAnsi="Segoe UI" w:cs="Segoe UI"/>
+        </w:rPr>
+        <w:t>n</w:t>
+      </w:r>
+      <w:r>
+        <w:rPr>
+          <w:rFonts w:ascii="Segoe UI" w:hAnsi="Segoe UI" w:cs="Segoe UI"/>
+        </w:rPr>
+        <w:t xml:space="preserve"> </w:t>
+      </w:r>
+      <w:proofErr w:type="spellStart"/>
+      <w:r>
+        <w:rPr>
+          <w:rFonts w:ascii="Segoe UI" w:hAnsi="Segoe UI" w:cs="Segoe UI"/>
+        </w:rPr>
+        <w:t>dataset</w:t>
       </w:r>
       <w:proofErr w:type="spellEnd"/>
       <w:r>
         <w:rPr>
           <w:rFonts w:ascii="Segoe UI" w:hAnsi="Segoe UI" w:cs="Segoe UI"/>
-          <w:b/>
-          <w:bCs/>
-          <w:sz w:val="32"/>
-          <w:szCs w:val="32"/>
+        </w:rPr>
+        <w:t xml:space="preserve"> real utilizando </w:t>
+      </w:r>
+      <w:r>
+        <w:rPr>
+          <w:rFonts w:ascii="Segoe UI" w:hAnsi="Segoe UI" w:cs="Segoe UI"/>
+        </w:rPr>
+        <w:t>herramientas</w:t>
+      </w:r>
+      <w:r>
+        <w:rPr>
+          <w:rFonts w:ascii="Segoe UI" w:hAnsi="Segoe UI" w:cs="Segoe UI"/>
+        </w:rPr>
+        <w:t xml:space="preserve"> como MySQL e Python (pandas, </w:t>
+      </w:r>
+      <w:proofErr w:type="spellStart"/>
+      <w:r>
+        <w:rPr>
+          <w:rFonts w:ascii="Segoe UI" w:hAnsi="Segoe UI" w:cs="Segoe UI"/>
+        </w:rPr>
+        <w:t>matplotlib</w:t>
+      </w:r>
+      <w:proofErr w:type="spellEnd"/>
+      <w:r>
+        <w:rPr>
+          <w:rFonts w:ascii="Segoe UI" w:hAnsi="Segoe UI" w:cs="Segoe UI"/>
+        </w:rPr>
+        <w:t xml:space="preserve">, </w:t>
+      </w:r>
+      <w:proofErr w:type="spellStart"/>
+      <w:r>
+        <w:rPr>
+          <w:rFonts w:ascii="Segoe UI" w:hAnsi="Segoe UI" w:cs="Segoe UI"/>
+        </w:rPr>
+        <w:t>seaborn</w:t>
+      </w:r>
+      <w:proofErr w:type="spellEnd"/>
+      <w:r>
+        <w:rPr>
+          <w:rFonts w:ascii="Segoe UI" w:hAnsi="Segoe UI" w:cs="Segoe UI"/>
+        </w:rPr>
+        <w:t xml:space="preserve">), </w:t>
+      </w:r>
+      <w:r>
+        <w:rPr>
+          <w:rFonts w:ascii="Segoe UI" w:hAnsi="Segoe UI" w:cs="Segoe UI"/>
+        </w:rPr>
+        <w:t>estructurando</w:t>
+      </w:r>
+      <w:r>
+        <w:rPr>
+          <w:rFonts w:ascii="Segoe UI" w:hAnsi="Segoe UI" w:cs="Segoe UI"/>
         </w:rPr>
         <w:t xml:space="preserve"> </w:t>
       </w:r>
-    </w:p>
-    <w:p>
-      <w:pPr>
-        <w:rPr>
-          <w:rFonts w:ascii="Segoe UI" w:hAnsi="Segoe UI" w:cs="Segoe UI"/>
-        </w:rPr>
-      </w:pPr>
-      <w:r>
-        <w:rPr>
-          <w:rFonts w:ascii="Segoe UI" w:hAnsi="Segoe UI" w:cs="Segoe UI"/>
-        </w:rPr>
-        <w:t>Esta</w:t>
-      </w:r>
-      <w:r>
-        <w:rPr>
-          <w:rFonts w:ascii="Segoe UI" w:hAnsi="Segoe UI" w:cs="Segoe UI"/>
-        </w:rPr>
-        <w:t xml:space="preserve"> etapa, buscamos realizar </w:t>
-      </w:r>
-      <w:r>
-        <w:rPr>
-          <w:rFonts w:ascii="Segoe UI" w:hAnsi="Segoe UI" w:cs="Segoe UI"/>
-        </w:rPr>
-        <w:t>l</w:t>
-      </w:r>
-      <w:r>
-        <w:rPr>
-          <w:rFonts w:ascii="Segoe UI" w:hAnsi="Segoe UI" w:cs="Segoe UI"/>
-        </w:rPr>
-        <w:t xml:space="preserve">a </w:t>
-      </w:r>
-      <w:r>
-        <w:rPr>
-          <w:rFonts w:ascii="Segoe UI" w:hAnsi="Segoe UI" w:cs="Segoe UI"/>
-        </w:rPr>
-        <w:t>limpieza</w:t>
+      <w:r>
+        <w:rPr>
+          <w:rFonts w:ascii="Segoe UI" w:hAnsi="Segoe UI" w:cs="Segoe UI"/>
+        </w:rPr>
+        <w:t>el</w:t>
       </w:r>
       <w:r>
         <w:rPr>
@@ -189,7 +281,7 @@
         <w:rPr>
           <w:rFonts w:ascii="Segoe UI" w:hAnsi="Segoe UI" w:cs="Segoe UI"/>
         </w:rPr>
-        <w:t>y</w:t>
+        <w:t>proceso</w:t>
       </w:r>
       <w:r>
         <w:rPr>
@@ -201,13 +293,13 @@
         <w:rPr>
           <w:rFonts w:ascii="Segoe UI" w:hAnsi="Segoe UI" w:cs="Segoe UI"/>
         </w:rPr>
-        <w:t>transformación</w:t>
-      </w:r>
-      <w:r>
-        <w:rPr>
-          <w:rFonts w:ascii="Segoe UI" w:hAnsi="Segoe UI" w:cs="Segoe UI"/>
-        </w:rPr>
-        <w:t xml:space="preserve"> de u</w:t>
+        <w:t>en</w:t>
+      </w:r>
+      <w:r>
+        <w:rPr>
+          <w:rFonts w:ascii="Segoe UI" w:hAnsi="Segoe UI" w:cs="Segoe UI"/>
+        </w:rPr>
+        <w:t xml:space="preserve"> formato de u</w:t>
       </w:r>
       <w:r>
         <w:rPr>
@@ -219,148 +311,34 @@
         <w:rPr>
           <w:rFonts w:ascii="Segoe UI" w:hAnsi="Segoe UI" w:cs="Segoe UI"/>
         </w:rPr>
-        <w:t xml:space="preserve"> </w:t>
+        <w:t xml:space="preserve"> pipeline ETL (</w:t>
       </w:r>
       <w:proofErr w:type="spellStart"/>
       <w:r>
         <w:rPr>
           <w:rFonts w:ascii="Segoe UI" w:hAnsi="Segoe UI" w:cs="Segoe UI"/>
         </w:rPr>
-        <w:t>dataset</w:t>
+        <w:t>Extract</w:t>
       </w:r>
       <w:proofErr w:type="spellEnd"/>
       <w:r>
         <w:rPr>
           <w:rFonts w:ascii="Segoe UI" w:hAnsi="Segoe UI" w:cs="Segoe UI"/>
         </w:rPr>
-        <w:t xml:space="preserve"> real utilizando </w:t>
-      </w:r>
-      <w:r>
-        <w:rPr>
-          <w:rFonts w:ascii="Segoe UI" w:hAnsi="Segoe UI" w:cs="Segoe UI"/>
-        </w:rPr>
-        <w:t>herramientas</w:t>
-      </w:r>
-      <w:r>
-        <w:rPr>
-          <w:rFonts w:ascii="Segoe UI" w:hAnsi="Segoe UI" w:cs="Segoe UI"/>
-        </w:rPr>
-        <w:t xml:space="preserve"> como MySQL e Python (pandas, </w:t>
+        <w:t xml:space="preserve">, </w:t>
       </w:r>
       <w:proofErr w:type="spellStart"/>
       <w:r>
         <w:rPr>
           <w:rFonts w:ascii="Segoe UI" w:hAnsi="Segoe UI" w:cs="Segoe UI"/>
         </w:rPr>
-        <w:t>matplotlib</w:t>
+        <w:t>Transform</w:t>
       </w:r>
       <w:proofErr w:type="spellEnd"/>
       <w:r>
         <w:rPr>
           <w:rFonts w:ascii="Segoe UI" w:hAnsi="Segoe UI" w:cs="Segoe UI"/>
         </w:rPr>
-        <w:t xml:space="preserve">, </w:t>
-      </w:r>
-      <w:proofErr w:type="spellStart"/>
-      <w:r>
-        <w:rPr>
-          <w:rFonts w:ascii="Segoe UI" w:hAnsi="Segoe UI" w:cs="Segoe UI"/>
-        </w:rPr>
-        <w:t>seaborn</w:t>
-      </w:r>
-      <w:proofErr w:type="spellEnd"/>
-      <w:r>
-        <w:rPr>
-          <w:rFonts w:ascii="Segoe UI" w:hAnsi="Segoe UI" w:cs="Segoe UI"/>
-        </w:rPr>
-        <w:t xml:space="preserve">), </w:t>
-      </w:r>
-      <w:r>
-        <w:rPr>
-          <w:rFonts w:ascii="Segoe UI" w:hAnsi="Segoe UI" w:cs="Segoe UI"/>
-        </w:rPr>
-        <w:t>estructurando</w:t>
-      </w:r>
-      <w:r>
-        <w:rPr>
-          <w:rFonts w:ascii="Segoe UI" w:hAnsi="Segoe UI" w:cs="Segoe UI"/>
-        </w:rPr>
-        <w:t xml:space="preserve"> </w:t>
-      </w:r>
-      <w:r>
-        <w:rPr>
-          <w:rFonts w:ascii="Segoe UI" w:hAnsi="Segoe UI" w:cs="Segoe UI"/>
-        </w:rPr>
-        <w:t>el</w:t>
-      </w:r>
-      <w:r>
-        <w:rPr>
-          <w:rFonts w:ascii="Segoe UI" w:hAnsi="Segoe UI" w:cs="Segoe UI"/>
-        </w:rPr>
-        <w:t xml:space="preserve"> </w:t>
-      </w:r>
-      <w:r>
-        <w:rPr>
-          <w:rFonts w:ascii="Segoe UI" w:hAnsi="Segoe UI" w:cs="Segoe UI"/>
-        </w:rPr>
-        <w:t>proceso</w:t>
-      </w:r>
-      <w:r>
-        <w:rPr>
-          <w:rFonts w:ascii="Segoe UI" w:hAnsi="Segoe UI" w:cs="Segoe UI"/>
-        </w:rPr>
-        <w:t xml:space="preserve"> </w:t>
-      </w:r>
-      <w:r>
-        <w:rPr>
-          <w:rFonts w:ascii="Segoe UI" w:hAnsi="Segoe UI" w:cs="Segoe UI"/>
-        </w:rPr>
-        <w:t>en</w:t>
-      </w:r>
-      <w:r>
-        <w:rPr>
-          <w:rFonts w:ascii="Segoe UI" w:hAnsi="Segoe UI" w:cs="Segoe UI"/>
-        </w:rPr>
-        <w:t xml:space="preserve"> formato de u</w:t>
-      </w:r>
-      <w:r>
-        <w:rPr>
-          <w:rFonts w:ascii="Segoe UI" w:hAnsi="Segoe UI" w:cs="Segoe UI"/>
-        </w:rPr>
-        <w:t>n</w:t>
-      </w:r>
-      <w:r>
-        <w:rPr>
-          <w:rFonts w:ascii="Segoe UI" w:hAnsi="Segoe UI" w:cs="Segoe UI"/>
-        </w:rPr>
-        <w:t xml:space="preserve"> pipeline ETL (</w:t>
-      </w:r>
-      <w:proofErr w:type="spellStart"/>
-      <w:r>
-        <w:rPr>
-          <w:rFonts w:ascii="Segoe UI" w:hAnsi="Segoe UI" w:cs="Segoe UI"/>
-        </w:rPr>
-        <w:t>Extract</w:t>
-      </w:r>
-      <w:proofErr w:type="spellEnd"/>
-      <w:r>
-        <w:rPr>
-          <w:rFonts w:ascii="Segoe UI" w:hAnsi="Segoe UI" w:cs="Segoe UI"/>
-        </w:rPr>
-        <w:t xml:space="preserve">, </w:t>
-      </w:r>
-      <w:proofErr w:type="spellStart"/>
-      <w:r>
-        <w:rPr>
-          <w:rFonts w:ascii="Segoe UI" w:hAnsi="Segoe UI" w:cs="Segoe UI"/>
-        </w:rPr>
-        <w:t>Transform</w:t>
-      </w:r>
-      <w:proofErr w:type="spellEnd"/>
-      <w:r>
-        <w:rPr>
-          <w:rFonts w:ascii="Segoe UI" w:hAnsi="Segoe UI" w:cs="Segoe UI"/>
-        </w:rPr>
         <w:t>, Load).</w:t>
       </w:r>
     </w:p>
@@ -374,6 +352,7 @@
     <w:p>
       <w:pPr>
         <w:rPr>
+          <w:rFonts w:ascii="Segoe UI" w:hAnsi="Segoe UI" w:cs="Segoe UI"/>
           <w:b/>
           <w:bCs/>
           <w:sz w:val="28"/>
@@ -382,6 +361,7 @@
       </w:pPr>
       <w:r>
         <w:rPr>
+          <w:rFonts w:ascii="Segoe UI" w:hAnsi="Segoe UI" w:cs="Segoe UI"/>
           <w:b/>
           <w:bCs/>
           <w:sz w:val="28"/>
@@ -392,6 +372,7 @@
       <w:proofErr w:type="spellStart"/>
       <w:r>
         <w:rPr>
+          <w:rFonts w:ascii="Segoe UI" w:hAnsi="Segoe UI" w:cs="Segoe UI"/>
           <w:b/>
           <w:bCs/>
           <w:sz w:val="28"/>
@@ -401,6 +382,7 @@
       </w:r>
       <w:r>
         <w:rPr>
+          <w:rFonts w:ascii="Segoe UI" w:hAnsi="Segoe UI" w:cs="Segoe UI"/>
           <w:b/>
           <w:bCs/>
           <w:sz w:val="28"/>
@@ -411,6 +393,7 @@
       <w:proofErr w:type="spellEnd"/>
       <w:r>
         <w:rPr>
+          <w:rFonts w:ascii="Segoe UI" w:hAnsi="Segoe UI" w:cs="Segoe UI"/>
           <w:b/>
           <w:bCs/>
           <w:sz w:val="28"/>
@@ -421,6 +404,7 @@
       <w:proofErr w:type="spellStart"/>
       <w:r>
         <w:rPr>
+          <w:rFonts w:ascii="Segoe UI" w:hAnsi="Segoe UI" w:cs="Segoe UI"/>
           <w:b/>
           <w:bCs/>
           <w:sz w:val="28"/>
@@ -431,6 +415,7 @@
       <w:proofErr w:type="spellEnd"/>
       <w:r>
         <w:rPr>
+          <w:rFonts w:ascii="Segoe UI" w:hAnsi="Segoe UI" w:cs="Segoe UI"/>
           <w:b/>
           <w:bCs/>
           <w:sz w:val="28"/>
@@ -442,6 +427,7 @@
     <w:p>
       <w:pPr>
         <w:rPr>
+          <w:rFonts w:ascii="Segoe UI" w:hAnsi="Segoe UI" w:cs="Segoe UI"/>
           <w:b/>
           <w:bCs/>
           <w:sz w:val="28"/>
@@ -457,6 +443,7 @@
           <w:numId w:val="2"/>
         </w:numPr>
         <w:rPr>
+          <w:rFonts w:ascii="Segoe UI" w:hAnsi="Segoe UI" w:cs="Segoe UI"/>
           <w:b/>
           <w:bCs/>
           <w:sz w:val="24"/>
@@ -465,6 +452,7 @@
       </w:pPr>
       <w:r>
         <w:rPr>
+          <w:rFonts w:ascii="Segoe UI" w:hAnsi="Segoe UI" w:cs="Segoe UI"/>
           <w:b/>
           <w:bCs/>
           <w:sz w:val="24"/>
@@ -477,48 +465,86 @@
       <w:pPr>
         <w:pStyle w:val="ListParagraph"/>
         <w:rPr>
-          <w:b/>
-          <w:bCs/>
-        </w:rPr>
-      </w:pPr>
-      <w:r>
+          <w:rFonts w:ascii="Segoe UI" w:hAnsi="Segoe UI" w:cs="Segoe UI"/>
+          <w:b/>
+          <w:bCs/>
+        </w:rPr>
+      </w:pPr>
+      <w:r>
+        <w:rPr>
+          <w:rFonts w:ascii="Segoe UI" w:hAnsi="Segoe UI" w:cs="Segoe UI"/>
+        </w:rPr>
         <w:t>Los</w:t>
       </w:r>
       <w:r>
+        <w:rPr>
+          <w:rFonts w:ascii="Segoe UI" w:hAnsi="Segoe UI" w:cs="Segoe UI"/>
+        </w:rPr>
         <w:t xml:space="preserve"> da</w:t>
       </w:r>
       <w:r>
+        <w:rPr>
+          <w:rFonts w:ascii="Segoe UI" w:hAnsi="Segoe UI" w:cs="Segoe UI"/>
+        </w:rPr>
         <w:t>t</w:t>
       </w:r>
       <w:r>
+        <w:rPr>
+          <w:rFonts w:ascii="Segoe UI" w:hAnsi="Segoe UI" w:cs="Segoe UI"/>
+        </w:rPr>
         <w:t xml:space="preserve">os utilizados </w:t>
       </w:r>
       <w:r>
+        <w:rPr>
+          <w:rFonts w:ascii="Segoe UI" w:hAnsi="Segoe UI" w:cs="Segoe UI"/>
+        </w:rPr>
         <w:t>vienen</w:t>
       </w:r>
       <w:r>
+        <w:rPr>
+          <w:rFonts w:ascii="Segoe UI" w:hAnsi="Segoe UI" w:cs="Segoe UI"/>
+        </w:rPr>
         <w:t xml:space="preserve"> de banco MySQL co</w:t>
       </w:r>
       <w:r>
+        <w:rPr>
+          <w:rFonts w:ascii="Segoe UI" w:hAnsi="Segoe UI" w:cs="Segoe UI"/>
+        </w:rPr>
         <w:t>n</w:t>
       </w:r>
       <w:r>
+        <w:rPr>
+          <w:rFonts w:ascii="Segoe UI" w:hAnsi="Segoe UI" w:cs="Segoe UI"/>
+        </w:rPr>
         <w:t xml:space="preserve"> </w:t>
       </w:r>
       <w:r>
+        <w:rPr>
+          <w:rFonts w:ascii="Segoe UI" w:hAnsi="Segoe UI" w:cs="Segoe UI"/>
+        </w:rPr>
         <w:t>diversas</w:t>
       </w:r>
       <w:r>
+        <w:rPr>
+          <w:rFonts w:ascii="Segoe UI" w:hAnsi="Segoe UI" w:cs="Segoe UI"/>
+        </w:rPr>
         <w:t xml:space="preserve"> </w:t>
       </w:r>
       <w:r>
+        <w:rPr>
+          <w:rFonts w:ascii="Segoe UI" w:hAnsi="Segoe UI" w:cs="Segoe UI"/>
+        </w:rPr>
         <w:t>tablas</w:t>
       </w:r>
       <w:r>
+        <w:rPr>
+          <w:rFonts w:ascii="Segoe UI" w:hAnsi="Segoe UI" w:cs="Segoe UI"/>
+        </w:rPr>
         <w:t>:</w:t>
       </w:r>
       <w:r>
         <w:rPr>
+          <w:rFonts w:ascii="Segoe UI" w:hAnsi="Segoe UI" w:cs="Segoe UI"/>
           <w:b/>
           <w:bCs/>
         </w:rPr>
@@ -529,12 +555,14 @@
       <w:pPr>
         <w:pStyle w:val="ListParagraph"/>
         <w:rPr>
-          <w:b/>
-          <w:bCs/>
-        </w:rPr>
-      </w:pPr>
-      <w:r>
-        <w:rPr>
+          <w:rFonts w:ascii="Segoe UI" w:hAnsi="Segoe UI" w:cs="Segoe UI"/>
+          <w:b/>
+          <w:bCs/>
+        </w:rPr>
+      </w:pPr>
+      <w:r>
+        <w:rPr>
+          <w:rFonts w:ascii="Segoe UI" w:hAnsi="Segoe UI" w:cs="Segoe UI"/>
           <w:b/>
           <w:bCs/>
         </w:rPr>
@@ -543,6 +571,7 @@
       <w:proofErr w:type="spellStart"/>
       <w:r>
         <w:rPr>
+          <w:rFonts w:ascii="Segoe UI" w:hAnsi="Segoe UI" w:cs="Segoe UI"/>
           <w:b/>
           <w:bCs/>
         </w:rPr>
@@ -551,6 +580,7 @@
       <w:proofErr w:type="spellEnd"/>
       <w:r>
         <w:rPr>
+          <w:rFonts w:ascii="Segoe UI" w:hAnsi="Segoe UI" w:cs="Segoe UI"/>
           <w:b/>
           <w:bCs/>
         </w:rPr>
@@ -561,6 +591,7 @@
       <w:pPr>
         <w:pStyle w:val="ListParagraph"/>
         <w:rPr>
+          <w:rFonts w:ascii="Segoe UI" w:hAnsi="Segoe UI" w:cs="Segoe UI"/>
           <w:b/>
           <w:bCs/>
         </w:rPr>
@@ -574,6 +605,7 @@
           <w:numId w:val="2"/>
         </w:numPr>
         <w:rPr>
+          <w:rFonts w:ascii="Segoe UI" w:hAnsi="Segoe UI" w:cs="Segoe UI"/>
           <w:b/>
           <w:bCs/>
           <w:sz w:val="24"/>
@@ -582,59 +614,77 @@
       </w:pPr>
       <w:r>
         <w:rPr>
+          <w:rFonts w:ascii="Segoe UI" w:hAnsi="Segoe UI" w:cs="Segoe UI"/>
           <w:b/>
           <w:bCs/>
           <w:sz w:val="24"/>
           <w:szCs w:val="24"/>
         </w:rPr>
-        <w:t>Consultas SQL</w:t>
-      </w:r>
-      <w:r>
-        <w:rPr>
-          <w:b/>
-          <w:bCs/>
-          <w:sz w:val="24"/>
-          <w:szCs w:val="24"/>
-        </w:rPr>
-        <w:t>:</w:t>
+        <w:t>Consultas SQL:</w:t>
       </w:r>
     </w:p>
     <w:p>
       <w:pPr>
         <w:pStyle w:val="ListParagraph"/>
         <w:rPr>
-          <w:b/>
-          <w:bCs/>
-        </w:rPr>
-      </w:pPr>
-      <w:r>
+          <w:rFonts w:ascii="Segoe UI" w:hAnsi="Segoe UI" w:cs="Segoe UI"/>
+          <w:b/>
+          <w:bCs/>
+        </w:rPr>
+      </w:pPr>
+      <w:r>
+        <w:rPr>
+          <w:rFonts w:ascii="Segoe UI" w:hAnsi="Segoe UI" w:cs="Segoe UI"/>
+        </w:rPr>
         <w:t xml:space="preserve">Fue realizada una </w:t>
       </w:r>
       <w:r>
+        <w:rPr>
+          <w:rFonts w:ascii="Segoe UI" w:hAnsi="Segoe UI" w:cs="Segoe UI"/>
+        </w:rPr>
         <w:t>extracción</w:t>
       </w:r>
       <w:r>
+        <w:rPr>
+          <w:rFonts w:ascii="Segoe UI" w:hAnsi="Segoe UI" w:cs="Segoe UI"/>
+        </w:rPr>
         <w:t xml:space="preserve"> utilizando comandos JOIN para unir </w:t>
       </w:r>
       <w:r>
+        <w:rPr>
+          <w:rFonts w:ascii="Segoe UI" w:hAnsi="Segoe UI" w:cs="Segoe UI"/>
+        </w:rPr>
         <w:t xml:space="preserve">los datos de productos, </w:t>
       </w:r>
       <w:proofErr w:type="spellStart"/>
       <w:r>
+        <w:rPr>
+          <w:rFonts w:ascii="Segoe UI" w:hAnsi="Segoe UI" w:cs="Segoe UI"/>
+        </w:rPr>
         <w:t>facturasdetalle</w:t>
       </w:r>
       <w:proofErr w:type="spellEnd"/>
       <w:r>
+        <w:rPr>
+          <w:rFonts w:ascii="Segoe UI" w:hAnsi="Segoe UI" w:cs="Segoe UI"/>
+        </w:rPr>
         <w:t xml:space="preserve"> y facturas.</w:t>
       </w:r>
       <w:r>
+        <w:rPr>
+          <w:rFonts w:ascii="Segoe UI" w:hAnsi="Segoe UI" w:cs="Segoe UI"/>
+        </w:rPr>
         <w:t xml:space="preserve"> E</w:t>
       </w:r>
       <w:r>
+        <w:rPr>
+          <w:rFonts w:ascii="Segoe UI" w:hAnsi="Segoe UI" w:cs="Segoe UI"/>
+        </w:rPr>
         <w:t>jemplo:</w:t>
       </w:r>
       <w:r>
         <w:rPr>
+          <w:rFonts w:ascii="Segoe UI" w:hAnsi="Segoe UI" w:cs="Segoe UI"/>
           <w:b/>
           <w:bCs/>
         </w:rPr>
@@ -645,11 +695,16 @@
       <w:pPr>
         <w:pStyle w:val="ListParagraph"/>
         <w:rPr>
-          <w:b/>
-          <w:bCs/>
-        </w:rPr>
-      </w:pPr>
-      <w:r>
+          <w:rFonts w:ascii="Segoe UI" w:hAnsi="Segoe UI" w:cs="Segoe UI"/>
+          <w:b/>
+          <w:bCs/>
+        </w:rPr>
+      </w:pPr>
+      <w:r>
+        <w:rPr>
+          <w:rFonts w:ascii="Segoe UI" w:hAnsi="Segoe UI" w:cs="Segoe UI"/>
+          <w:noProof/>
+        </w:rPr>
         <w:drawing>
           <wp:inline distT="0" distB="0" distL="0" distR="0" wp14:anchorId="17A2FF32" wp14:editId="586207FC">
             <wp:extent cx="3185160" cy="2339010"/>
@@ -704,100 +759,102 @@
           <w:numId w:val="2"/>
         </w:numPr>
         <w:rPr>
-          <w:b/>
-          <w:bCs/>
-        </w:rPr>
-      </w:pPr>
-      <w:r>
-        <w:rPr>
-          <w:b/>
-          <w:bCs/>
-        </w:rPr>
-        <w:t>Exporta</w:t>
-      </w:r>
-      <w:r>
-        <w:rPr>
-          <w:b/>
-          <w:bCs/>
-        </w:rPr>
-        <w:t>ción</w:t>
-      </w:r>
-      <w:r>
-        <w:rPr>
-          <w:b/>
-          <w:bCs/>
-        </w:rPr>
-        <w:t xml:space="preserve"> para CSV</w:t>
-      </w:r>
-      <w:r>
-        <w:rPr>
-          <w:b/>
-          <w:bCs/>
-        </w:rPr>
-        <w:t>:</w:t>
+          <w:rFonts w:ascii="Segoe UI" w:hAnsi="Segoe UI" w:cs="Segoe UI"/>
+          <w:b/>
+          <w:bCs/>
+        </w:rPr>
+      </w:pPr>
+      <w:r>
+        <w:rPr>
+          <w:rFonts w:ascii="Segoe UI" w:hAnsi="Segoe UI" w:cs="Segoe UI"/>
+          <w:b/>
+          <w:bCs/>
+        </w:rPr>
+        <w:t>Exportación para CSV:</w:t>
       </w:r>
     </w:p>
     <w:p>
       <w:pPr>
         <w:pStyle w:val="ListParagraph"/>
-      </w:pPr>
-      <w:r>
-        <w:t xml:space="preserve">El </w:t>
-      </w:r>
-      <w:r>
-        <w:t xml:space="preserve">resultado da </w:t>
-      </w:r>
-      <w:r>
-        <w:t xml:space="preserve">la </w:t>
+        <w:rPr>
+          <w:rFonts w:ascii="Segoe UI" w:hAnsi="Segoe UI" w:cs="Segoe UI"/>
+        </w:rPr>
+      </w:pPr>
+      <w:r>
+        <w:rPr>
+          <w:rFonts w:ascii="Segoe UI" w:hAnsi="Segoe UI" w:cs="Segoe UI"/>
+        </w:rPr>
+        <w:t xml:space="preserve">El resultado da la </w:t>
       </w:r>
       <w:proofErr w:type="spellStart"/>
       <w:r>
+        <w:rPr>
+          <w:rFonts w:ascii="Segoe UI" w:hAnsi="Segoe UI" w:cs="Segoe UI"/>
+        </w:rPr>
         <w:t>query</w:t>
       </w:r>
       <w:proofErr w:type="spellEnd"/>
       <w:r>
+        <w:rPr>
+          <w:rFonts w:ascii="Segoe UI" w:hAnsi="Segoe UI" w:cs="Segoe UI"/>
+        </w:rPr>
         <w:t xml:space="preserve"> f</w:t>
       </w:r>
       <w:r>
+        <w:rPr>
+          <w:rFonts w:ascii="Segoe UI" w:hAnsi="Segoe UI" w:cs="Segoe UI"/>
+        </w:rPr>
         <w:t>ue</w:t>
       </w:r>
       <w:r>
+        <w:rPr>
+          <w:rFonts w:ascii="Segoe UI" w:hAnsi="Segoe UI" w:cs="Segoe UI"/>
+        </w:rPr>
         <w:t xml:space="preserve"> exportado para .</w:t>
       </w:r>
       <w:proofErr w:type="spellStart"/>
       <w:r>
+        <w:rPr>
+          <w:rFonts w:ascii="Segoe UI" w:hAnsi="Segoe UI" w:cs="Segoe UI"/>
+        </w:rPr>
         <w:t>csv</w:t>
       </w:r>
       <w:proofErr w:type="spellEnd"/>
       <w:r>
-        <w:t xml:space="preserve"> e </w:t>
-      </w:r>
-      <w:r>
-        <w:t>cargado</w:t>
-      </w:r>
-      <w:r>
-        <w:t xml:space="preserve"> no </w:t>
+        <w:rPr>
+          <w:rFonts w:ascii="Segoe UI" w:hAnsi="Segoe UI" w:cs="Segoe UI"/>
+        </w:rPr>
+        <w:t xml:space="preserve"> e cargado no </w:t>
       </w:r>
       <w:proofErr w:type="spellStart"/>
       <w:r>
+        <w:rPr>
+          <w:rFonts w:ascii="Segoe UI" w:hAnsi="Segoe UI" w:cs="Segoe UI"/>
+        </w:rPr>
         <w:t>Jupyter</w:t>
       </w:r>
       <w:proofErr w:type="spellEnd"/>
       <w:r>
+        <w:rPr>
+          <w:rFonts w:ascii="Segoe UI" w:hAnsi="Segoe UI" w:cs="Segoe UI"/>
+        </w:rPr>
         <w:t xml:space="preserve"> Notebook.</w:t>
       </w:r>
     </w:p>
     <w:p>
       <w:pPr>
         <w:rPr>
-          <w:b/>
-          <w:bCs/>
-        </w:rPr>
-      </w:pPr>
-      <w:r>
-        <w:rPr>
-          <w:b/>
-          <w:bCs/>
+          <w:rFonts w:ascii="Segoe UI" w:hAnsi="Segoe UI" w:cs="Segoe UI"/>
+          <w:b/>
+          <w:bCs/>
+        </w:rPr>
+      </w:pPr>
+      <w:r>
+        <w:rPr>
+          <w:rFonts w:ascii="Segoe UI" w:hAnsi="Segoe UI" w:cs="Segoe UI"/>
+          <w:b/>
+          <w:bCs/>
+          <w:noProof/>
         </w:rPr>
         <w:drawing>
           <wp:inline distT="0" distB="0" distL="0" distR="0" wp14:anchorId="624024E7" wp14:editId="57B20B20">
@@ -848,46 +905,52 @@
     <w:p>
       <w:pPr>
         <w:rPr>
-          <w:b/>
-          <w:bCs/>
-        </w:rPr>
-      </w:pPr>
-    </w:p>
-    <w:p>
-      <w:pPr>
-        <w:rPr>
-          <w:b/>
-          <w:bCs/>
-        </w:rPr>
-      </w:pPr>
-    </w:p>
-    <w:p>
-      <w:pPr>
-        <w:rPr>
-          <w:b/>
-          <w:bCs/>
-        </w:rPr>
-      </w:pPr>
-    </w:p>
-    <w:p>
-      <w:pPr>
-        <w:rPr>
-          <w:b/>
-          <w:bCs/>
-        </w:rPr>
-      </w:pPr>
-    </w:p>
-    <w:p>
-      <w:pPr>
-        <w:rPr>
-          <w:b/>
-          <w:bCs/>
-        </w:rPr>
-      </w:pPr>
-    </w:p>
-    <w:p>
-      <w:pPr>
-        <w:rPr>
+          <w:rFonts w:ascii="Segoe UI" w:hAnsi="Segoe UI" w:cs="Segoe UI"/>
+          <w:b/>
+          <w:bCs/>
+        </w:rPr>
+      </w:pPr>
+    </w:p>
+    <w:p>
+      <w:pPr>
+        <w:rPr>
+          <w:rFonts w:ascii="Segoe UI" w:hAnsi="Segoe UI" w:cs="Segoe UI"/>
+          <w:b/>
+          <w:bCs/>
+        </w:rPr>
+      </w:pPr>
+    </w:p>
+    <w:p>
+      <w:pPr>
+        <w:rPr>
+          <w:rFonts w:ascii="Segoe UI" w:hAnsi="Segoe UI" w:cs="Segoe UI"/>
+          <w:b/>
+          <w:bCs/>
+        </w:rPr>
+      </w:pPr>
+    </w:p>
+    <w:p>
+      <w:pPr>
+        <w:rPr>
+          <w:rFonts w:ascii="Segoe UI" w:hAnsi="Segoe UI" w:cs="Segoe UI"/>
+          <w:b/>
+          <w:bCs/>
+        </w:rPr>
+      </w:pPr>
+    </w:p>
+    <w:p>
+      <w:pPr>
+        <w:rPr>
+          <w:rFonts w:ascii="Segoe UI" w:hAnsi="Segoe UI" w:cs="Segoe UI"/>
+          <w:b/>
+          <w:bCs/>
+        </w:rPr>
+      </w:pPr>
+    </w:p>
+    <w:p>
+      <w:pPr>
+        <w:rPr>
+          <w:rFonts w:ascii="Segoe UI" w:hAnsi="Segoe UI" w:cs="Segoe UI"/>
           <w:b/>
           <w:bCs/>
           <w:sz w:val="28"/>
@@ -906,6 +969,7 @@
       </w:r>
       <w:r>
         <w:rPr>
+          <w:rFonts w:ascii="Segoe UI" w:hAnsi="Segoe UI" w:cs="Segoe UI"/>
           <w:b/>
           <w:bCs/>
           <w:sz w:val="28"/>
@@ -915,6 +979,7 @@
       </w:r>
       <w:r>
         <w:rPr>
+          <w:rFonts w:ascii="Segoe UI" w:hAnsi="Segoe UI" w:cs="Segoe UI"/>
           <w:b/>
           <w:bCs/>
           <w:sz w:val="28"/>
@@ -924,6 +989,7 @@
       </w:r>
       <w:r>
         <w:rPr>
+          <w:rFonts w:ascii="Segoe UI" w:hAnsi="Segoe UI" w:cs="Segoe UI"/>
           <w:b/>
           <w:bCs/>
           <w:sz w:val="28"/>
@@ -934,6 +1000,7 @@
       <w:proofErr w:type="spellStart"/>
       <w:r>
         <w:rPr>
+          <w:rFonts w:ascii="Segoe UI" w:hAnsi="Segoe UI" w:cs="Segoe UI"/>
           <w:b/>
           <w:bCs/>
           <w:sz w:val="28"/>
@@ -944,6 +1011,7 @@
       <w:proofErr w:type="spellEnd"/>
       <w:r>
         <w:rPr>
+          <w:rFonts w:ascii="Segoe UI" w:hAnsi="Segoe UI" w:cs="Segoe UI"/>
           <w:b/>
           <w:bCs/>
           <w:sz w:val="28"/>
@@ -955,12 +1023,14 @@
     <w:p>
       <w:pPr>
         <w:rPr>
-          <w:b/>
-          <w:bCs/>
-        </w:rPr>
-      </w:pPr>
-      <w:r>
-        <w:rPr>
+          <w:rFonts w:ascii="Segoe UI" w:hAnsi="Segoe UI" w:cs="Segoe UI"/>
+          <w:b/>
+          <w:bCs/>
+        </w:rPr>
+      </w:pPr>
+      <w:r>
+        <w:rPr>
+          <w:rFonts w:ascii="Segoe UI" w:hAnsi="Segoe UI" w:cs="Segoe UI"/>
           <w:b/>
           <w:bCs/>
         </w:rPr>
@@ -968,6 +1038,7 @@
       </w:r>
       <w:r>
         <w:rPr>
+          <w:rFonts w:ascii="Segoe UI" w:hAnsi="Segoe UI" w:cs="Segoe UI"/>
           <w:b/>
           <w:bCs/>
         </w:rPr>
@@ -975,6 +1046,7 @@
       </w:r>
       <w:r>
         <w:rPr>
+          <w:rFonts w:ascii="Segoe UI" w:hAnsi="Segoe UI" w:cs="Segoe UI"/>
           <w:b/>
           <w:bCs/>
         </w:rPr>
@@ -982,6 +1054,7 @@
       </w:r>
       <w:r>
         <w:rPr>
+          <w:rFonts w:ascii="Segoe UI" w:hAnsi="Segoe UI" w:cs="Segoe UI"/>
           <w:b/>
           <w:bCs/>
         </w:rPr>
@@ -989,6 +1062,7 @@
       </w:r>
       <w:r>
         <w:rPr>
+          <w:rFonts w:ascii="Segoe UI" w:hAnsi="Segoe UI" w:cs="Segoe UI"/>
           <w:b/>
           <w:bCs/>
         </w:rPr>
@@ -998,14 +1072,17 @@
     <w:p>
       <w:pPr>
         <w:rPr>
-          <w:b/>
-          <w:bCs/>
-        </w:rPr>
-      </w:pPr>
-      <w:r>
-        <w:rPr>
-          <w:b/>
-          <w:bCs/>
+          <w:rFonts w:ascii="Segoe UI" w:hAnsi="Segoe UI" w:cs="Segoe UI"/>
+          <w:b/>
+          <w:bCs/>
+        </w:rPr>
+      </w:pPr>
+      <w:r>
+        <w:rPr>
+          <w:rFonts w:ascii="Segoe UI" w:hAnsi="Segoe UI" w:cs="Segoe UI"/>
+          <w:b/>
+          <w:bCs/>
+          <w:noProof/>
         </w:rPr>
         <w:drawing>
           <wp:inline distT="0" distB="0" distL="0" distR="0" wp14:anchorId="02CEB93C" wp14:editId="63007702">
@@ -1045,20 +1122,36 @@
       </w:r>
     </w:p>
     <w:p>
-      <w:r>
+      <w:pPr>
+        <w:rPr>
+          <w:rFonts w:ascii="Segoe UI" w:hAnsi="Segoe UI" w:cs="Segoe UI"/>
+        </w:rPr>
+      </w:pPr>
+      <w:r>
+        <w:rPr>
+          <w:rFonts w:ascii="Segoe UI" w:hAnsi="Segoe UI" w:cs="Segoe UI"/>
+        </w:rPr>
         <w:t>Para sacar todos los valores nulos.</w:t>
       </w:r>
     </w:p>
-    <w:p/>
-    <w:p>
-      <w:pPr>
-        <w:rPr>
-          <w:b/>
-          <w:bCs/>
-        </w:rPr>
-      </w:pPr>
-      <w:r>
-        <w:rPr>
+    <w:p>
+      <w:pPr>
+        <w:rPr>
+          <w:rFonts w:ascii="Segoe UI" w:hAnsi="Segoe UI" w:cs="Segoe UI"/>
+        </w:rPr>
+      </w:pPr>
+    </w:p>
+    <w:p>
+      <w:pPr>
+        <w:rPr>
+          <w:rFonts w:ascii="Segoe UI" w:hAnsi="Segoe UI" w:cs="Segoe UI"/>
+          <w:b/>
+          <w:bCs/>
+        </w:rPr>
+      </w:pPr>
+      <w:r>
+        <w:rPr>
+          <w:rFonts w:ascii="Segoe UI" w:hAnsi="Segoe UI" w:cs="Segoe UI"/>
           <w:b/>
           <w:bCs/>
         </w:rPr>
@@ -1066,6 +1159,7 @@
       </w:r>
       <w:r>
         <w:rPr>
+          <w:rFonts w:ascii="Segoe UI" w:hAnsi="Segoe UI" w:cs="Segoe UI"/>
           <w:b/>
           <w:bCs/>
         </w:rPr>
@@ -1073,6 +1167,7 @@
       </w:r>
       <w:r>
         <w:rPr>
+          <w:rFonts w:ascii="Segoe UI" w:hAnsi="Segoe UI" w:cs="Segoe UI"/>
           <w:b/>
           <w:bCs/>
         </w:rPr>
@@ -1080,6 +1175,7 @@
       </w:r>
       <w:r>
         <w:rPr>
+          <w:rFonts w:ascii="Segoe UI" w:hAnsi="Segoe UI" w:cs="Segoe UI"/>
           <w:b/>
           <w:bCs/>
         </w:rPr>
@@ -1087,6 +1183,7 @@
       </w:r>
       <w:r>
         <w:rPr>
+          <w:rFonts w:ascii="Segoe UI" w:hAnsi="Segoe UI" w:cs="Segoe UI"/>
           <w:b/>
           <w:bCs/>
         </w:rPr>
@@ -1094,6 +1191,7 @@
       </w:r>
       <w:r>
         <w:rPr>
+          <w:rFonts w:ascii="Segoe UI" w:hAnsi="Segoe UI" w:cs="Segoe UI"/>
           <w:b/>
           <w:bCs/>
         </w:rPr>
@@ -1101,6 +1199,7 @@
       </w:r>
       <w:r>
         <w:rPr>
+          <w:rFonts w:ascii="Segoe UI" w:hAnsi="Segoe UI" w:cs="Segoe UI"/>
           <w:b/>
           <w:bCs/>
         </w:rPr>
@@ -1108,6 +1207,7 @@
       </w:r>
       <w:r>
         <w:rPr>
+          <w:rFonts w:ascii="Segoe UI" w:hAnsi="Segoe UI" w:cs="Segoe UI"/>
           <w:b/>
           <w:bCs/>
         </w:rPr>
@@ -1115,6 +1215,7 @@
       </w:r>
       <w:r>
         <w:rPr>
+          <w:rFonts w:ascii="Segoe UI" w:hAnsi="Segoe UI" w:cs="Segoe UI"/>
           <w:b/>
           <w:bCs/>
         </w:rPr>
@@ -1124,14 +1225,17 @@
     <w:p>
       <w:pPr>
         <w:rPr>
-          <w:b/>
-          <w:bCs/>
-        </w:rPr>
-      </w:pPr>
-      <w:r>
-        <w:rPr>
-          <w:b/>
-          <w:bCs/>
+          <w:rFonts w:ascii="Segoe UI" w:hAnsi="Segoe UI" w:cs="Segoe UI"/>
+          <w:b/>
+          <w:bCs/>
+        </w:rPr>
+      </w:pPr>
+      <w:r>
+        <w:rPr>
+          <w:rFonts w:ascii="Segoe UI" w:hAnsi="Segoe UI" w:cs="Segoe UI"/>
+          <w:b/>
+          <w:bCs/>
+          <w:noProof/>
         </w:rPr>
         <w:drawing>
           <wp:inline distT="0" distB="0" distL="0" distR="0" wp14:anchorId="6488A6F4" wp14:editId="05ECF051">
@@ -1171,26 +1275,48 @@
       </w:r>
     </w:p>
     <w:p>
-      <w:r>
+      <w:pPr>
+        <w:rPr>
+          <w:rFonts w:ascii="Segoe UI" w:hAnsi="Segoe UI" w:cs="Segoe UI"/>
+        </w:rPr>
+      </w:pPr>
+      <w:r>
+        <w:rPr>
+          <w:rFonts w:ascii="Segoe UI" w:hAnsi="Segoe UI" w:cs="Segoe UI"/>
+        </w:rPr>
         <w:t xml:space="preserve">Para poder sacar </w:t>
       </w:r>
       <w:r>
+        <w:rPr>
+          <w:rFonts w:ascii="Segoe UI" w:hAnsi="Segoe UI" w:cs="Segoe UI"/>
+        </w:rPr>
         <w:t>cálculos diferenciales</w:t>
       </w:r>
       <w:r>
+        <w:rPr>
+          <w:rFonts w:ascii="Segoe UI" w:hAnsi="Segoe UI" w:cs="Segoe UI"/>
+        </w:rPr>
         <w:t>.</w:t>
       </w:r>
     </w:p>
-    <w:p/>
-    <w:p>
-      <w:pPr>
-        <w:rPr>
-          <w:b/>
-          <w:bCs/>
-        </w:rPr>
-      </w:pPr>
-      <w:r>
-        <w:rPr>
+    <w:p>
+      <w:pPr>
+        <w:rPr>
+          <w:rFonts w:ascii="Segoe UI" w:hAnsi="Segoe UI" w:cs="Segoe UI"/>
+        </w:rPr>
+      </w:pPr>
+    </w:p>
+    <w:p>
+      <w:pPr>
+        <w:rPr>
+          <w:rFonts w:ascii="Segoe UI" w:hAnsi="Segoe UI" w:cs="Segoe UI"/>
+          <w:b/>
+          <w:bCs/>
+        </w:rPr>
+      </w:pPr>
+      <w:r>
+        <w:rPr>
+          <w:rFonts w:ascii="Segoe UI" w:hAnsi="Segoe UI" w:cs="Segoe UI"/>
           <w:b/>
           <w:bCs/>
         </w:rPr>
@@ -1199,6 +1325,7 @@
       <w:proofErr w:type="spellStart"/>
       <w:r>
         <w:rPr>
+          <w:rFonts w:ascii="Segoe UI" w:hAnsi="Segoe UI" w:cs="Segoe UI"/>
           <w:b/>
           <w:bCs/>
         </w:rPr>
@@ -1206,6 +1333,7 @@
       </w:r>
       <w:r>
         <w:rPr>
+          <w:rFonts w:ascii="Segoe UI" w:hAnsi="Segoe UI" w:cs="Segoe UI"/>
           <w:b/>
           <w:bCs/>
         </w:rPr>
@@ -1214,6 +1342,7 @@
       <w:proofErr w:type="spellEnd"/>
       <w:r>
         <w:rPr>
+          <w:rFonts w:ascii="Segoe UI" w:hAnsi="Segoe UI" w:cs="Segoe UI"/>
           <w:b/>
           <w:bCs/>
         </w:rPr>
@@ -1221,6 +1350,7 @@
       </w:r>
       <w:r>
         <w:rPr>
+          <w:rFonts w:ascii="Segoe UI" w:hAnsi="Segoe UI" w:cs="Segoe UI"/>
           <w:b/>
           <w:bCs/>
         </w:rPr>
@@ -1228,6 +1358,7 @@
       </w:r>
       <w:r>
         <w:rPr>
+          <w:rFonts w:ascii="Segoe UI" w:hAnsi="Segoe UI" w:cs="Segoe UI"/>
           <w:b/>
           <w:bCs/>
         </w:rPr>
@@ -1235,41 +1366,70 @@
       </w:r>
     </w:p>
     <w:p>
-      <w:r>
+      <w:pPr>
+        <w:rPr>
+          <w:rFonts w:ascii="Segoe UI" w:hAnsi="Segoe UI" w:cs="Segoe UI"/>
+        </w:rPr>
+      </w:pPr>
+      <w:r>
+        <w:rPr>
+          <w:rFonts w:ascii="Segoe UI" w:hAnsi="Segoe UI" w:cs="Segoe UI"/>
+        </w:rPr>
         <w:t>Corre</w:t>
       </w:r>
       <w:r>
+        <w:rPr>
+          <w:rFonts w:ascii="Segoe UI" w:hAnsi="Segoe UI" w:cs="Segoe UI"/>
+        </w:rPr>
         <w:t>cc</w:t>
       </w:r>
       <w:r>
+        <w:rPr>
+          <w:rFonts w:ascii="Segoe UI" w:hAnsi="Segoe UI" w:cs="Segoe UI"/>
+        </w:rPr>
         <w:t>i</w:t>
       </w:r>
       <w:r>
+        <w:rPr>
+          <w:rFonts w:ascii="Segoe UI" w:hAnsi="Segoe UI" w:cs="Segoe UI"/>
+        </w:rPr>
         <w:t xml:space="preserve">ón </w:t>
       </w:r>
       <w:r>
+        <w:rPr>
+          <w:rFonts w:ascii="Segoe UI" w:hAnsi="Segoe UI" w:cs="Segoe UI"/>
+        </w:rPr>
         <w:t xml:space="preserve">de </w:t>
       </w:r>
       <w:proofErr w:type="spellStart"/>
       <w:r>
+        <w:rPr>
+          <w:rFonts w:ascii="Segoe UI" w:hAnsi="Segoe UI" w:cs="Segoe UI"/>
+        </w:rPr>
         <w:t>strings</w:t>
       </w:r>
       <w:proofErr w:type="spellEnd"/>
       <w:r>
+        <w:rPr>
+          <w:rFonts w:ascii="Segoe UI" w:hAnsi="Segoe UI" w:cs="Segoe UI"/>
+        </w:rPr>
         <w:t xml:space="preserve"> corrompidas:</w:t>
       </w:r>
     </w:p>
     <w:p>
       <w:pPr>
         <w:rPr>
-          <w:b/>
-          <w:bCs/>
-        </w:rPr>
-      </w:pPr>
-      <w:r>
-        <w:rPr>
-          <w:b/>
-          <w:bCs/>
+          <w:rFonts w:ascii="Segoe UI" w:hAnsi="Segoe UI" w:cs="Segoe UI"/>
+          <w:b/>
+          <w:bCs/>
+        </w:rPr>
+      </w:pPr>
+      <w:r>
+        <w:rPr>
+          <w:rFonts w:ascii="Segoe UI" w:hAnsi="Segoe UI" w:cs="Segoe UI"/>
+          <w:b/>
+          <w:bCs/>
+          <w:noProof/>
         </w:rPr>
         <w:drawing>
           <wp:inline distT="0" distB="0" distL="0" distR="0" wp14:anchorId="47CF0E1D" wp14:editId="0BDEFDDE">
@@ -1311,20 +1471,23 @@
     <w:p>
       <w:pPr>
         <w:rPr>
-          <w:b/>
-          <w:bCs/>
-        </w:rPr>
-      </w:pPr>
-    </w:p>
-    <w:p>
-      <w:pPr>
-        <w:rPr>
-          <w:b/>
-          <w:bCs/>
-        </w:rPr>
-      </w:pPr>
-      <w:r>
-        <w:rPr>
+          <w:rFonts w:ascii="Segoe UI" w:hAnsi="Segoe UI" w:cs="Segoe UI"/>
+          <w:b/>
+          <w:bCs/>
+        </w:rPr>
+      </w:pPr>
+    </w:p>
+    <w:p>
+      <w:pPr>
+        <w:rPr>
+          <w:rFonts w:ascii="Segoe UI" w:hAnsi="Segoe UI" w:cs="Segoe UI"/>
+          <w:b/>
+          <w:bCs/>
+        </w:rPr>
+      </w:pPr>
+      <w:r>
+        <w:rPr>
+          <w:rFonts w:ascii="Segoe UI" w:hAnsi="Segoe UI" w:cs="Segoe UI"/>
           <w:b/>
           <w:bCs/>
         </w:rPr>
@@ -1332,6 +1495,7 @@
       </w:r>
       <w:r>
         <w:rPr>
+          <w:rFonts w:ascii="Segoe UI" w:hAnsi="Segoe UI" w:cs="Segoe UI"/>
           <w:b/>
           <w:bCs/>
         </w:rPr>
@@ -1339,6 +1503,7 @@
       </w:r>
       <w:r>
         <w:rPr>
+          <w:rFonts w:ascii="Segoe UI" w:hAnsi="Segoe UI" w:cs="Segoe UI"/>
           <w:b/>
           <w:bCs/>
         </w:rPr>
@@ -1346,6 +1511,7 @@
       </w:r>
       <w:r>
         <w:rPr>
+          <w:rFonts w:ascii="Segoe UI" w:hAnsi="Segoe UI" w:cs="Segoe UI"/>
           <w:b/>
           <w:bCs/>
         </w:rPr>
@@ -1355,14 +1521,17 @@
     <w:p>
       <w:pPr>
         <w:rPr>
-          <w:b/>
-          <w:bCs/>
-        </w:rPr>
-      </w:pPr>
-      <w:r>
-        <w:rPr>
-          <w:b/>
-          <w:bCs/>
+          <w:rFonts w:ascii="Segoe UI" w:hAnsi="Segoe UI" w:cs="Segoe UI"/>
+          <w:b/>
+          <w:bCs/>
+        </w:rPr>
+      </w:pPr>
+      <w:r>
+        <w:rPr>
+          <w:rFonts w:ascii="Segoe UI" w:hAnsi="Segoe UI" w:cs="Segoe UI"/>
+          <w:b/>
+          <w:bCs/>
+          <w:noProof/>
         </w:rPr>
         <w:drawing>
           <wp:inline distT="0" distB="0" distL="0" distR="0" wp14:anchorId="2642FC4B" wp14:editId="5CA3B6CF">
@@ -1404,66 +1573,45 @@
     <w:p>
       <w:pPr>
         <w:rPr>
-          <w:b/>
-          <w:bCs/>
-        </w:rPr>
-      </w:pPr>
-    </w:p>
-    <w:p>
-      <w:pPr>
-        <w:rPr>
-          <w:b/>
-          <w:bCs/>
-        </w:rPr>
-      </w:pPr>
-      <w:r>
-        <w:rPr>
-          <w:b/>
-          <w:bCs/>
-        </w:rPr>
-        <w:t xml:space="preserve">2.5. </w:t>
-      </w:r>
-      <w:r>
-        <w:rPr>
-          <w:b/>
-          <w:bCs/>
-        </w:rPr>
-        <w:t>Normalización</w:t>
-      </w:r>
-      <w:r>
-        <w:rPr>
-          <w:b/>
-          <w:bCs/>
-        </w:rPr>
-        <w:t xml:space="preserve"> co</w:t>
-      </w:r>
-      <w:r>
-        <w:rPr>
-          <w:b/>
-          <w:bCs/>
-        </w:rPr>
-        <w:t>n</w:t>
-      </w:r>
-      <w:r>
-        <w:rPr>
-          <w:b/>
-          <w:bCs/>
-        </w:rPr>
-        <w:t xml:space="preserve"> Z-score</w:t>
-      </w:r>
-    </w:p>
-    <w:p>
-      <w:pPr>
-        <w:rPr>
-          <w:b/>
-          <w:bCs/>
-        </w:rPr>
-      </w:pPr>
-      <w:r>
-        <w:rPr>
-          <w:b/>
-          <w:bCs/>
-        </w:rPr>
+          <w:rFonts w:ascii="Segoe UI" w:hAnsi="Segoe UI" w:cs="Segoe UI"/>
+          <w:b/>
+          <w:bCs/>
+        </w:rPr>
+      </w:pPr>
+    </w:p>
+    <w:p>
+      <w:pPr>
+        <w:rPr>
+          <w:rFonts w:ascii="Segoe UI" w:hAnsi="Segoe UI" w:cs="Segoe UI"/>
+          <w:b/>
+          <w:bCs/>
+        </w:rPr>
+      </w:pPr>
+      <w:r>
+        <w:rPr>
+          <w:rFonts w:ascii="Segoe UI" w:hAnsi="Segoe UI" w:cs="Segoe UI"/>
+          <w:b/>
+          <w:bCs/>
+        </w:rPr>
+        <w:t>2.5. Normalización con Z-score</w:t>
+      </w:r>
+    </w:p>
+    <w:p>
+      <w:pPr>
+        <w:rPr>
+          <w:rFonts w:ascii="Segoe UI" w:hAnsi="Segoe UI" w:cs="Segoe UI"/>
+          <w:b/>
+          <w:bCs/>
+        </w:rPr>
+      </w:pPr>
+      <w:r>
+        <w:rPr>
+          <w:rFonts w:ascii="Segoe UI" w:hAnsi="Segoe UI" w:cs="Segoe UI"/>
+          <w:b/>
+          <w:bCs/>
+          <w:noProof/>
+        </w:rPr>
+        <w:lastRenderedPageBreak/>
         <w:drawing>
           <wp:inline distT="0" distB="0" distL="0" distR="0" wp14:anchorId="1D57C268" wp14:editId="13DC9358">
             <wp:extent cx="5731510" cy="852805"/>
@@ -1504,35 +1652,23 @@
     <w:p>
       <w:pPr>
         <w:rPr>
-          <w:b/>
-          <w:bCs/>
-        </w:rPr>
-      </w:pPr>
-      <w:r>
-        <w:rPr>
-          <w:b/>
-          <w:bCs/>
-        </w:rPr>
-        <w:lastRenderedPageBreak/>
-        <w:t>2.6. Detec</w:t>
-      </w:r>
-      <w:r>
-        <w:rPr>
-          <w:b/>
-          <w:bCs/>
-        </w:rPr>
-        <w:t>ción</w:t>
-      </w:r>
-      <w:r>
-        <w:rPr>
-          <w:b/>
-          <w:bCs/>
-        </w:rPr>
-        <w:t xml:space="preserve"> de </w:t>
+          <w:rFonts w:ascii="Segoe UI" w:hAnsi="Segoe UI" w:cs="Segoe UI"/>
+          <w:b/>
+          <w:bCs/>
+        </w:rPr>
+      </w:pPr>
+      <w:r>
+        <w:rPr>
+          <w:rFonts w:ascii="Segoe UI" w:hAnsi="Segoe UI" w:cs="Segoe UI"/>
+          <w:b/>
+          <w:bCs/>
+        </w:rPr>
+        <w:t xml:space="preserve">2.6. Detección de </w:t>
       </w:r>
       <w:proofErr w:type="spellStart"/>
       <w:r>
         <w:rPr>
+          <w:rFonts w:ascii="Segoe UI" w:hAnsi="Segoe UI" w:cs="Segoe UI"/>
           <w:b/>
           <w:bCs/>
         </w:rPr>
@@ -1543,14 +1679,17 @@
     <w:p>
       <w:pPr>
         <w:rPr>
-          <w:b/>
-          <w:bCs/>
-        </w:rPr>
-      </w:pPr>
-      <w:r>
-        <w:rPr>
-          <w:b/>
-          <w:bCs/>
+          <w:rFonts w:ascii="Segoe UI" w:hAnsi="Segoe UI" w:cs="Segoe UI"/>
+          <w:b/>
+          <w:bCs/>
+        </w:rPr>
+      </w:pPr>
+      <w:r>
+        <w:rPr>
+          <w:rFonts w:ascii="Segoe UI" w:hAnsi="Segoe UI" w:cs="Segoe UI"/>
+          <w:b/>
+          <w:bCs/>
+          <w:noProof/>
         </w:rPr>
         <w:drawing>
           <wp:inline distT="0" distB="0" distL="0" distR="0" wp14:anchorId="7E801E1E" wp14:editId="14235341">
@@ -1592,48 +1731,23 @@
     <w:p>
       <w:pPr>
         <w:rPr>
-          <w:b/>
-          <w:bCs/>
-        </w:rPr>
-      </w:pPr>
-      <w:r>
-        <w:rPr>
-          <w:b/>
-          <w:bCs/>
-        </w:rPr>
-        <w:t>2.7. Visualiza</w:t>
-      </w:r>
-      <w:r>
-        <w:rPr>
-          <w:b/>
-          <w:bCs/>
-        </w:rPr>
-        <w:t>ción</w:t>
-      </w:r>
-      <w:r>
-        <w:rPr>
-          <w:b/>
-          <w:bCs/>
-        </w:rPr>
-        <w:t xml:space="preserve"> co</w:t>
-      </w:r>
-      <w:r>
-        <w:rPr>
-          <w:b/>
-          <w:bCs/>
-        </w:rPr>
-        <w:t>n</w:t>
-      </w:r>
-      <w:r>
-        <w:rPr>
-          <w:b/>
-          <w:bCs/>
-        </w:rPr>
-        <w:t xml:space="preserve"> </w:t>
+          <w:rFonts w:ascii="Segoe UI" w:hAnsi="Segoe UI" w:cs="Segoe UI"/>
+          <w:b/>
+          <w:bCs/>
+        </w:rPr>
+      </w:pPr>
+      <w:r>
+        <w:rPr>
+          <w:rFonts w:ascii="Segoe UI" w:hAnsi="Segoe UI" w:cs="Segoe UI"/>
+          <w:b/>
+          <w:bCs/>
+        </w:rPr>
+        <w:t xml:space="preserve">2.7. Visualización con </w:t>
       </w:r>
       <w:proofErr w:type="spellStart"/>
       <w:r>
         <w:rPr>
+          <w:rFonts w:ascii="Segoe UI" w:hAnsi="Segoe UI" w:cs="Segoe UI"/>
           <w:b/>
           <w:bCs/>
         </w:rPr>
@@ -1644,14 +1758,17 @@
     <w:p>
       <w:pPr>
         <w:rPr>
-          <w:b/>
-          <w:bCs/>
-        </w:rPr>
-      </w:pPr>
-      <w:r>
-        <w:rPr>
-          <w:b/>
-          <w:bCs/>
+          <w:rFonts w:ascii="Segoe UI" w:hAnsi="Segoe UI" w:cs="Segoe UI"/>
+          <w:b/>
+          <w:bCs/>
+        </w:rPr>
+      </w:pPr>
+      <w:r>
+        <w:rPr>
+          <w:rFonts w:ascii="Segoe UI" w:hAnsi="Segoe UI" w:cs="Segoe UI"/>
+          <w:b/>
+          <w:bCs/>
+          <w:noProof/>
         </w:rPr>
         <w:drawing>
           <wp:inline distT="0" distB="0" distL="0" distR="0" wp14:anchorId="42854748" wp14:editId="14A8AA08">
@@ -1693,30 +1810,34 @@
     <w:p>
       <w:pPr>
         <w:rPr>
-          <w:b/>
-          <w:bCs/>
-        </w:rPr>
-      </w:pPr>
-    </w:p>
-    <w:p>
-      <w:pPr>
-        <w:rPr>
-          <w:b/>
-          <w:bCs/>
-        </w:rPr>
-      </w:pPr>
-    </w:p>
-    <w:p>
-      <w:pPr>
-        <w:rPr>
-          <w:b/>
-          <w:bCs/>
-        </w:rPr>
-      </w:pPr>
-    </w:p>
-    <w:p>
-      <w:pPr>
-        <w:rPr>
+          <w:rFonts w:ascii="Segoe UI" w:hAnsi="Segoe UI" w:cs="Segoe UI"/>
+          <w:b/>
+          <w:bCs/>
+        </w:rPr>
+      </w:pPr>
+    </w:p>
+    <w:p>
+      <w:pPr>
+        <w:rPr>
+          <w:rFonts w:ascii="Segoe UI" w:hAnsi="Segoe UI" w:cs="Segoe UI"/>
+          <w:b/>
+          <w:bCs/>
+        </w:rPr>
+      </w:pPr>
+    </w:p>
+    <w:p>
+      <w:pPr>
+        <w:rPr>
+          <w:rFonts w:ascii="Segoe UI" w:hAnsi="Segoe UI" w:cs="Segoe UI"/>
+          <w:b/>
+          <w:bCs/>
+        </w:rPr>
+      </w:pPr>
+    </w:p>
+    <w:p>
+      <w:pPr>
+        <w:rPr>
+          <w:rFonts w:ascii="Segoe UI" w:hAnsi="Segoe UI" w:cs="Segoe UI"/>
           <w:b/>
           <w:bCs/>
           <w:sz w:val="28"/>
@@ -1725,41 +1846,26 @@
       </w:pPr>
       <w:r>
         <w:rPr>
+          <w:rFonts w:ascii="Segoe UI" w:hAnsi="Segoe UI" w:cs="Segoe UI"/>
           <w:b/>
           <w:bCs/>
           <w:sz w:val="28"/>
           <w:szCs w:val="28"/>
         </w:rPr>
-        <w:t xml:space="preserve">ETAPA 3: </w:t>
-      </w:r>
-      <w:r>
-        <w:rPr>
-          <w:b/>
-          <w:bCs/>
-          <w:sz w:val="28"/>
-          <w:szCs w:val="28"/>
-        </w:rPr>
-        <w:t>Cargamento</w:t>
-      </w:r>
-      <w:r>
-        <w:rPr>
-          <w:b/>
-          <w:bCs/>
-          <w:sz w:val="28"/>
-          <w:szCs w:val="28"/>
-        </w:rPr>
-        <w:t xml:space="preserve"> (Load)</w:t>
-      </w:r>
-    </w:p>
-    <w:p>
-      <w:pPr>
-        <w:rPr>
-          <w:b/>
-          <w:bCs/>
-        </w:rPr>
-      </w:pPr>
-      <w:r>
-        <w:rPr>
+        <w:t>ETAPA 3: Cargamento (Load)</w:t>
+      </w:r>
+    </w:p>
+    <w:p>
+      <w:pPr>
+        <w:rPr>
+          <w:rFonts w:ascii="Segoe UI" w:hAnsi="Segoe UI" w:cs="Segoe UI"/>
+          <w:b/>
+          <w:bCs/>
+        </w:rPr>
+      </w:pPr>
+      <w:r>
+        <w:rPr>
+          <w:rFonts w:ascii="Segoe UI" w:hAnsi="Segoe UI" w:cs="Segoe UI"/>
           <w:b/>
           <w:bCs/>
         </w:rPr>
@@ -1767,6 +1873,7 @@
       </w:r>
       <w:r>
         <w:rPr>
+          <w:rFonts w:ascii="Segoe UI" w:hAnsi="Segoe UI" w:cs="Segoe UI"/>
           <w:b/>
           <w:bCs/>
         </w:rPr>
@@ -1774,6 +1881,7 @@
       </w:r>
       <w:r>
         <w:rPr>
+          <w:rFonts w:ascii="Segoe UI" w:hAnsi="Segoe UI" w:cs="Segoe UI"/>
           <w:b/>
           <w:bCs/>
         </w:rPr>
@@ -1781,6 +1889,7 @@
       </w:r>
       <w:r>
         <w:rPr>
+          <w:rFonts w:ascii="Segoe UI" w:hAnsi="Segoe UI" w:cs="Segoe UI"/>
           <w:b/>
           <w:bCs/>
         </w:rPr>
@@ -1788,6 +1897,7 @@
       </w:r>
       <w:r>
         <w:rPr>
+          <w:rFonts w:ascii="Segoe UI" w:hAnsi="Segoe UI" w:cs="Segoe UI"/>
           <w:b/>
           <w:bCs/>
         </w:rPr>
@@ -1795,6 +1905,7 @@
       </w:r>
       <w:r>
         <w:rPr>
+          <w:rFonts w:ascii="Segoe UI" w:hAnsi="Segoe UI" w:cs="Segoe UI"/>
           <w:b/>
           <w:bCs/>
         </w:rPr>
@@ -1802,6 +1913,7 @@
       </w:r>
       <w:r>
         <w:rPr>
+          <w:rFonts w:ascii="Segoe UI" w:hAnsi="Segoe UI" w:cs="Segoe UI"/>
           <w:b/>
           <w:bCs/>
         </w:rPr>
@@ -1810,6 +1922,7 @@
       <w:proofErr w:type="spellStart"/>
       <w:r>
         <w:rPr>
+          <w:rFonts w:ascii="Segoe UI" w:hAnsi="Segoe UI" w:cs="Segoe UI"/>
           <w:b/>
           <w:bCs/>
         </w:rPr>
@@ -1818,6 +1931,7 @@
       <w:proofErr w:type="spellEnd"/>
       <w:r>
         <w:rPr>
+          <w:rFonts w:ascii="Segoe UI" w:hAnsi="Segoe UI" w:cs="Segoe UI"/>
           <w:b/>
           <w:bCs/>
         </w:rPr>
@@ -1825,6 +1939,7 @@
       </w:r>
       <w:r>
         <w:rPr>
+          <w:rFonts w:ascii="Segoe UI" w:hAnsi="Segoe UI" w:cs="Segoe UI"/>
           <w:b/>
           <w:bCs/>
         </w:rPr>
@@ -1834,14 +1949,17 @@
     <w:p>
       <w:pPr>
         <w:rPr>
-          <w:b/>
-          <w:bCs/>
-        </w:rPr>
-      </w:pPr>
-      <w:r>
-        <w:rPr>
-          <w:b/>
-          <w:bCs/>
+          <w:rFonts w:ascii="Segoe UI" w:hAnsi="Segoe UI" w:cs="Segoe UI"/>
+          <w:b/>
+          <w:bCs/>
+        </w:rPr>
+      </w:pPr>
+      <w:r>
+        <w:rPr>
+          <w:rFonts w:ascii="Segoe UI" w:hAnsi="Segoe UI" w:cs="Segoe UI"/>
+          <w:b/>
+          <w:bCs/>
+          <w:noProof/>
         </w:rPr>
         <w:drawing>
           <wp:inline distT="0" distB="0" distL="0" distR="0" wp14:anchorId="0D2F59D7" wp14:editId="55C74AD2">
@@ -1883,44 +2001,43 @@
     <w:p>
       <w:pPr>
         <w:rPr>
-          <w:b/>
-          <w:bCs/>
-        </w:rPr>
-      </w:pPr>
-    </w:p>
-    <w:p>
-      <w:pPr>
-        <w:rPr>
-          <w:b/>
-          <w:bCs/>
-        </w:rPr>
-      </w:pPr>
-      <w:r>
-        <w:rPr>
-          <w:b/>
-          <w:bCs/>
-        </w:rPr>
-        <w:t xml:space="preserve">3.2. </w:t>
-      </w:r>
-      <w:r>
-        <w:rPr>
-          <w:b/>
-          <w:bCs/>
-        </w:rPr>
-        <w:t>Exportación</w:t>
-      </w:r>
-    </w:p>
-    <w:p>
-      <w:pPr>
-        <w:rPr>
-          <w:b/>
-          <w:bCs/>
-        </w:rPr>
-      </w:pPr>
-      <w:r>
-        <w:rPr>
-          <w:b/>
-          <w:bCs/>
+          <w:rFonts w:ascii="Segoe UI" w:hAnsi="Segoe UI" w:cs="Segoe UI"/>
+          <w:b/>
+          <w:bCs/>
+        </w:rPr>
+      </w:pPr>
+    </w:p>
+    <w:p>
+      <w:pPr>
+        <w:rPr>
+          <w:rFonts w:ascii="Segoe UI" w:hAnsi="Segoe UI" w:cs="Segoe UI"/>
+          <w:b/>
+          <w:bCs/>
+        </w:rPr>
+      </w:pPr>
+      <w:r>
+        <w:rPr>
+          <w:rFonts w:ascii="Segoe UI" w:hAnsi="Segoe UI" w:cs="Segoe UI"/>
+          <w:b/>
+          <w:bCs/>
+        </w:rPr>
+        <w:t>3.2. Exportación</w:t>
+      </w:r>
+    </w:p>
+    <w:p>
+      <w:pPr>
+        <w:rPr>
+          <w:rFonts w:ascii="Segoe UI" w:hAnsi="Segoe UI" w:cs="Segoe UI"/>
+          <w:b/>
+          <w:bCs/>
+        </w:rPr>
+      </w:pPr>
+      <w:r>
+        <w:rPr>
+          <w:rFonts w:ascii="Segoe UI" w:hAnsi="Segoe UI" w:cs="Segoe UI"/>
+          <w:b/>
+          <w:bCs/>
+          <w:noProof/>
         </w:rPr>
         <w:drawing>
           <wp:inline distT="0" distB="0" distL="0" distR="0" wp14:anchorId="7A2FCD63" wp14:editId="7D54C91F">
@@ -1962,22 +2079,25 @@
     <w:p>
       <w:pPr>
         <w:rPr>
-          <w:b/>
-          <w:bCs/>
-        </w:rPr>
-      </w:pPr>
-    </w:p>
-    <w:p>
-      <w:pPr>
-        <w:rPr>
-          <w:b/>
-          <w:bCs/>
-        </w:rPr>
-      </w:pPr>
-    </w:p>
-    <w:p>
-      <w:pPr>
-        <w:rPr>
+          <w:rFonts w:ascii="Segoe UI" w:hAnsi="Segoe UI" w:cs="Segoe UI"/>
+          <w:b/>
+          <w:bCs/>
+        </w:rPr>
+      </w:pPr>
+    </w:p>
+    <w:p>
+      <w:pPr>
+        <w:rPr>
+          <w:rFonts w:ascii="Segoe UI" w:hAnsi="Segoe UI" w:cs="Segoe UI"/>
+          <w:b/>
+          <w:bCs/>
+        </w:rPr>
+      </w:pPr>
+    </w:p>
+    <w:p>
+      <w:pPr>
+        <w:rPr>
+          <w:rFonts w:ascii="Segoe UI" w:hAnsi="Segoe UI" w:cs="Segoe UI"/>
           <w:b/>
           <w:bCs/>
           <w:sz w:val="24"/>
@@ -1986,6 +2106,7 @@
       </w:pPr>
       <w:r>
         <w:rPr>
+          <w:rFonts w:ascii="Segoe UI" w:hAnsi="Segoe UI" w:cs="Segoe UI"/>
           <w:b/>
           <w:bCs/>
           <w:sz w:val="24"/>
@@ -1995,6 +2116,7 @@
       </w:r>
       <w:r>
         <w:rPr>
+          <w:rFonts w:ascii="Segoe UI" w:hAnsi="Segoe UI" w:cs="Segoe UI"/>
           <w:b/>
           <w:bCs/>
           <w:sz w:val="24"/>
@@ -2004,44 +2126,97 @@
       </w:r>
     </w:p>
     <w:p>
-      <w:r>
+      <w:pPr>
+        <w:rPr>
+          <w:rFonts w:ascii="Segoe UI" w:hAnsi="Segoe UI" w:cs="Segoe UI"/>
+        </w:rPr>
+      </w:pPr>
+      <w:r>
+        <w:rPr>
+          <w:rFonts w:ascii="Segoe UI" w:hAnsi="Segoe UI" w:cs="Segoe UI"/>
+        </w:rPr>
         <w:t xml:space="preserve">El </w:t>
       </w:r>
       <w:r>
+        <w:rPr>
+          <w:rFonts w:ascii="Segoe UI" w:hAnsi="Segoe UI" w:cs="Segoe UI"/>
+        </w:rPr>
         <w:t>proceso</w:t>
       </w:r>
       <w:r>
+        <w:rPr>
+          <w:rFonts w:ascii="Segoe UI" w:hAnsi="Segoe UI" w:cs="Segoe UI"/>
+        </w:rPr>
         <w:t xml:space="preserve"> de ETL, </w:t>
       </w:r>
       <w:r>
+        <w:rPr>
+          <w:rFonts w:ascii="Segoe UI" w:hAnsi="Segoe UI" w:cs="Segoe UI"/>
+        </w:rPr>
         <w:t xml:space="preserve">transformo un conjunto de datos relacional em una base lista para análisis. Fueron aplicadas técnicas de limpieza, </w:t>
       </w:r>
       <w:r>
+        <w:rPr>
+          <w:rFonts w:ascii="Segoe UI" w:hAnsi="Segoe UI" w:cs="Segoe UI"/>
+        </w:rPr>
         <w:t>normalización</w:t>
       </w:r>
       <w:r>
-        <w:t xml:space="preserve"> e </w:t>
-      </w:r>
-      <w:r>
+        <w:rPr>
+          <w:rFonts w:ascii="Segoe UI" w:hAnsi="Segoe UI" w:cs="Segoe UI"/>
+        </w:rPr>
+        <w:t xml:space="preserve"> </w:t>
+      </w:r>
+      <w:r>
+        <w:rPr>
+          <w:rFonts w:ascii="Segoe UI" w:hAnsi="Segoe UI" w:cs="Segoe UI"/>
+        </w:rPr>
+        <w:t>y</w:t>
+      </w:r>
+      <w:r>
+        <w:rPr>
+          <w:rFonts w:ascii="Segoe UI" w:hAnsi="Segoe UI" w:cs="Segoe UI"/>
+        </w:rPr>
+        <w:t xml:space="preserve"> </w:t>
+      </w:r>
+      <w:r>
+        <w:rPr>
+          <w:rFonts w:ascii="Segoe UI" w:hAnsi="Segoe UI" w:cs="Segoe UI"/>
+        </w:rPr>
         <w:t>detección</w:t>
       </w:r>
       <w:r>
+        <w:rPr>
+          <w:rFonts w:ascii="Segoe UI" w:hAnsi="Segoe UI" w:cs="Segoe UI"/>
+        </w:rPr>
         <w:t xml:space="preserve"> de </w:t>
       </w:r>
       <w:proofErr w:type="spellStart"/>
       <w:r>
+        <w:rPr>
+          <w:rFonts w:ascii="Segoe UI" w:hAnsi="Segoe UI" w:cs="Segoe UI"/>
+        </w:rPr>
         <w:t>outliers</w:t>
       </w:r>
       <w:proofErr w:type="spellEnd"/>
       <w:r>
+        <w:rPr>
+          <w:rFonts w:ascii="Segoe UI" w:hAnsi="Segoe UI" w:cs="Segoe UI"/>
+        </w:rPr>
         <w:t xml:space="preserve">. La documentación fue mantenida em Word y </w:t>
       </w:r>
       <w:proofErr w:type="spellStart"/>
       <w:r>
+        <w:rPr>
+          <w:rFonts w:ascii="Segoe UI" w:hAnsi="Segoe UI" w:cs="Segoe UI"/>
+        </w:rPr>
         <w:t>Jupyter</w:t>
       </w:r>
       <w:proofErr w:type="spellEnd"/>
       <w:r>
+        <w:rPr>
+          <w:rFonts w:ascii="Segoe UI" w:hAnsi="Segoe UI" w:cs="Segoe UI"/>
+        </w:rPr>
         <w:t xml:space="preserve">, facilitando reproductibilidad y clareza. </w:t>
       </w:r>
     </w:p>
@@ -2050,48 +2225,46 @@
         <w:rPr>
           <w:b/>
           <w:bCs/>
-          <w:lang w:val="pt-BR"/>
-        </w:rPr>
-      </w:pPr>
-    </w:p>
-    <w:p>
-      <w:pPr>
-        <w:rPr>
-          <w:b/>
-          <w:bCs/>
-        </w:rPr>
-      </w:pPr>
-    </w:p>
-    <w:p>
-      <w:pPr>
-        <w:rPr>
-          <w:b/>
-          <w:bCs/>
-        </w:rPr>
-      </w:pPr>
-    </w:p>
-    <w:p>
-      <w:pPr>
-        <w:rPr>
-          <w:b/>
-          <w:bCs/>
-        </w:rPr>
-      </w:pPr>
-    </w:p>
-    <w:p>
-      <w:pPr>
-        <w:rPr>
-          <w:b/>
-          <w:bCs/>
-        </w:rPr>
-      </w:pPr>
-    </w:p>
-    <w:p>
-      <w:pPr>
-        <w:rPr>
-          <w:b/>
-          <w:bCs/>
-          <w:lang w:val="pt-BR"/>
+        </w:rPr>
+      </w:pPr>
+    </w:p>
+    <w:p>
+      <w:pPr>
+        <w:rPr>
+          <w:b/>
+          <w:bCs/>
+        </w:rPr>
+      </w:pPr>
+    </w:p>
+    <w:p>
+      <w:pPr>
+        <w:rPr>
+          <w:b/>
+          <w:bCs/>
+        </w:rPr>
+      </w:pPr>
+    </w:p>
+    <w:p>
+      <w:pPr>
+        <w:rPr>
+          <w:b/>
+          <w:bCs/>
+        </w:rPr>
+      </w:pPr>
+    </w:p>
+    <w:p>
+      <w:pPr>
+        <w:rPr>
+          <w:b/>
+          <w:bCs/>
+        </w:rPr>
+      </w:pPr>
+    </w:p>
+    <w:p>
+      <w:pPr>
+        <w:rPr>
+          <w:b/>
+          <w:bCs/>
         </w:rPr>
       </w:pPr>
     </w:p>
@@ -2979,6 +3152,7 @@
   <w:style w:type="character" w:default="1" w:styleId="DefaultParagraphFont">
     <w:name w:val="Default Paragraph Font"/>
     <w:uiPriority w:val="1"/>
+    <w:semiHidden/>
     <w:unhideWhenUsed/>
   </w:style>
   <w:style w:type="table" w:default="1" w:styleId="TableNormal">

</xml_diff>